<commit_message>
+ handtekening in excuusbrief.docx
</commit_message>
<xml_diff>
--- a/excuusbrief.docx
+++ b/excuusbrief.docx
@@ -28,13 +28,18 @@
       <w:r>
         <w:t>Met vriendelijke groet,</w:t>
       </w:r>
-      <w:bookmarkStart w:id="0" w:name="_GoBack"/>
-      <w:bookmarkEnd w:id="0"/>
     </w:p>
     <w:p>
       <w:r>
         <w:t>(Invulstukje)</w:t>
       </w:r>
+    </w:p>
+    <w:p>
+      <w:r>
+        <w:t>(handtekening)</w:t>
+      </w:r>
+      <w:bookmarkStart w:id="0" w:name="_GoBack"/>
+      <w:bookmarkEnd w:id="0"/>
     </w:p>
     <w:sectPr>
       <w:pgSz w:w="11906" w:h="16838"/>

</xml_diff>